<commit_message>
`Update Dockerfile and related files for production deployment`
* Changed `npm ci` to `npm ci --legacy-peer-deps`
* Updated `PORT` and `EXPOSE` to `8080`
* Updated `docker-compose up` command
</commit_message>
<xml_diff>
--- a/order-management ER details.docx
+++ b/order-management ER details.docx
@@ -53,10 +53,10 @@
           <w:noProof/>
         </w:rPr>
         <w:drawing>
-          <wp:inline distT="0" distB="0" distL="0" distR="0" wp14:anchorId="7E3EE137" wp14:editId="15413A05">
+          <wp:inline distT="0" distB="0" distL="0" distR="0" wp14:anchorId="3A595E84" wp14:editId="3FDBE57F">
             <wp:extent cx="5486400" cy="3729355"/>
             <wp:effectExtent l="0" t="0" r="0" b="4445"/>
-            <wp:docPr id="713232343" name="Picture 2"/>
+            <wp:docPr id="1992801935" name="Picture 1"/>
             <wp:cNvGraphicFramePr>
               <a:graphicFrameLocks xmlns:a="http://schemas.openxmlformats.org/drawingml/2006/main" noChangeAspect="1"/>
             </wp:cNvGraphicFramePr>
@@ -64,7 +64,7 @@
               <a:graphicData uri="http://schemas.openxmlformats.org/drawingml/2006/picture">
                 <pic:pic xmlns:pic="http://schemas.openxmlformats.org/drawingml/2006/picture">
                   <pic:nvPicPr>
-                    <pic:cNvPr id="713232343" name="Picture 713232343"/>
+                    <pic:cNvPr id="1992801935" name="Picture 1992801935"/>
                     <pic:cNvPicPr/>
                   </pic:nvPicPr>
                   <pic:blipFill>
@@ -344,16 +344,7 @@
         <w:spacing w:line="240" w:lineRule="auto"/>
       </w:pPr>
       <w:r>
-        <w:t>S</w:t>
-      </w:r>
-      <w:r>
-        <w:t>hipping</w:t>
-      </w:r>
-      <w:r>
-        <w:t xml:space="preserve"> </w:t>
-      </w:r>
-      <w:r>
-        <w:t>Address: The address where the order will be shipped (text).</w:t>
+        <w:t>Shipping Address: The address where the order will be shipped (text).</w:t>
       </w:r>
     </w:p>
     <w:p>
@@ -379,16 +370,7 @@
         <w:spacing w:line="240" w:lineRule="auto"/>
       </w:pPr>
       <w:r>
-        <w:t>T</w:t>
-      </w:r>
-      <w:r>
-        <w:t>otal</w:t>
-      </w:r>
-      <w:r>
-        <w:t xml:space="preserve"> </w:t>
-      </w:r>
-      <w:r>
-        <w:t>Price: The total price of the order (decimal).</w:t>
+        <w:t>Total Price: The total price of the order (decimal).</w:t>
       </w:r>
     </w:p>
     <w:p>
@@ -401,16 +383,7 @@
         <w:spacing w:line="240" w:lineRule="auto"/>
       </w:pPr>
       <w:r>
-        <w:t>C</w:t>
-      </w:r>
-      <w:r>
-        <w:t>reated</w:t>
-      </w:r>
-      <w:r>
-        <w:t xml:space="preserve"> </w:t>
-      </w:r>
-      <w:r>
-        <w:t>At: The timestamp of when the order was created (timestamp).</w:t>
+        <w:t>Created At: The timestamp of when the order was created (timestamp).</w:t>
       </w:r>
     </w:p>
     <w:p>
@@ -1817,6 +1790,7 @@
   <w:style w:type="character" w:default="1" w:styleId="DefaultParagraphFont">
     <w:name w:val="Default Paragraph Font"/>
     <w:uiPriority w:val="1"/>
+    <w:semiHidden/>
     <w:unhideWhenUsed/>
   </w:style>
   <w:style w:type="table" w:default="1" w:styleId="TableNormal">

</xml_diff>